<commit_message>
Updated SOFTDEV diagrams in documentation
</commit_message>
<xml_diff>
--- a/documentation/softdev/Documentation.docx
+++ b/documentation/softdev/Documentation.docx
@@ -1712,8 +1712,6 @@
           <w:pPr>
             <w:jc w:val="both"/>
           </w:pPr>
-          <w:bookmarkStart w:id="0" w:name="_GoBack"/>
-          <w:bookmarkEnd w:id="0"/>
         </w:p>
         <w:p>
           <w:pPr>
@@ -1880,7 +1878,7 @@
               <w:szCs w:val="36"/>
             </w:rPr>
           </w:pPr>
-          <w:bookmarkStart w:id="1" w:name="_Toc413766944"/>
+          <w:bookmarkStart w:id="0" w:name="_Toc413766944"/>
         </w:p>
         <w:p>
           <w:pPr>
@@ -1900,7 +1898,7 @@
               <w:szCs w:val="36"/>
             </w:rPr>
           </w:pPr>
-          <w:bookmarkStart w:id="2" w:name="_Toc416288328"/>
+          <w:bookmarkStart w:id="1" w:name="_Toc416288328"/>
           <w:r>
             <w:rPr>
               <w:rFonts w:ascii="Arial" w:hAnsi="Arial" w:cs="Arial"/>
@@ -1912,7 +1910,7 @@
             </w:rPr>
             <w:t>Brief Description</w:t>
           </w:r>
-          <w:bookmarkEnd w:id="2"/>
+          <w:bookmarkEnd w:id="1"/>
         </w:p>
         <w:p>
           <w:pPr>
@@ -2134,7 +2132,7 @@
         </w:p>
       </w:sdtContent>
     </w:sdt>
-    <w:bookmarkEnd w:id="1"/>
+    <w:bookmarkEnd w:id="0"/>
     <w:p>
       <w:pPr>
         <w:pStyle w:val="Heading1"/>
@@ -2170,7 +2168,7 @@
           <w:szCs w:val="36"/>
         </w:rPr>
       </w:pPr>
-      <w:bookmarkStart w:id="3" w:name="_Toc416288329"/>
+      <w:bookmarkStart w:id="2" w:name="_Toc416288329"/>
       <w:r>
         <w:rPr>
           <w:rFonts w:ascii="Arial" w:hAnsi="Arial" w:cs="Arial"/>
@@ -2182,7 +2180,7 @@
         </w:rPr>
         <w:t>Project Objective</w:t>
       </w:r>
-      <w:bookmarkEnd w:id="3"/>
+      <w:bookmarkEnd w:id="2"/>
     </w:p>
     <w:p>
       <w:pPr>
@@ -2445,7 +2443,7 @@
           <w:szCs w:val="36"/>
         </w:rPr>
       </w:pPr>
-      <w:bookmarkStart w:id="4" w:name="_Toc416288330"/>
+      <w:bookmarkStart w:id="3" w:name="_Toc416288330"/>
       <w:r>
         <w:rPr>
           <w:rFonts w:ascii="Arial" w:hAnsi="Arial" w:cs="Arial"/>
@@ -2457,7 +2455,7 @@
         </w:rPr>
         <w:t>Project Purpose</w:t>
       </w:r>
-      <w:bookmarkEnd w:id="4"/>
+      <w:bookmarkEnd w:id="3"/>
     </w:p>
     <w:p>
       <w:pPr>
@@ -2649,8 +2647,8 @@
           <w:szCs w:val="36"/>
         </w:rPr>
       </w:pPr>
-      <w:bookmarkStart w:id="5" w:name="Problem_Statement"/>
-      <w:bookmarkEnd w:id="5"/>
+      <w:bookmarkStart w:id="4" w:name="Problem_Statement"/>
+      <w:bookmarkEnd w:id="4"/>
     </w:p>
     <w:p>
       <w:pPr>
@@ -2669,7 +2667,7 @@
           <w:szCs w:val="36"/>
         </w:rPr>
       </w:pPr>
-      <w:bookmarkStart w:id="6" w:name="_Toc416288331"/>
+      <w:bookmarkStart w:id="5" w:name="_Toc416288331"/>
       <w:r>
         <w:rPr>
           <w:rFonts w:ascii="Arial" w:hAnsi="Arial" w:cs="Arial"/>
@@ -2681,7 +2679,7 @@
         </w:rPr>
         <w:t>Problem Statement</w:t>
       </w:r>
-      <w:bookmarkEnd w:id="6"/>
+      <w:bookmarkEnd w:id="5"/>
     </w:p>
     <w:p>
       <w:pPr>
@@ -2907,7 +2905,7 @@
           <w:szCs w:val="36"/>
         </w:rPr>
       </w:pPr>
-      <w:bookmarkStart w:id="7" w:name="_Toc416288332"/>
+      <w:bookmarkStart w:id="6" w:name="_Toc416288332"/>
       <w:r>
         <w:rPr>
           <w:rFonts w:ascii="Arial" w:hAnsi="Arial" w:cs="Arial"/>
@@ -2919,7 +2917,7 @@
         </w:rPr>
         <w:t>Rationale</w:t>
       </w:r>
-      <w:bookmarkEnd w:id="7"/>
+      <w:bookmarkEnd w:id="6"/>
     </w:p>
     <w:p>
       <w:pPr>
@@ -3010,7 +3008,7 @@
           <w:szCs w:val="36"/>
         </w:rPr>
       </w:pPr>
-      <w:bookmarkStart w:id="8" w:name="_Toc416288333"/>
+      <w:bookmarkStart w:id="7" w:name="_Toc416288333"/>
       <w:r>
         <w:rPr>
           <w:rFonts w:ascii="Arial" w:hAnsi="Arial" w:cs="Arial"/>
@@ -3022,7 +3020,7 @@
         </w:rPr>
         <w:t>System Recommendation</w:t>
       </w:r>
-      <w:bookmarkEnd w:id="8"/>
+      <w:bookmarkEnd w:id="7"/>
     </w:p>
     <w:p>
       <w:pPr>
@@ -3083,7 +3081,7 @@
           <w:szCs w:val="36"/>
         </w:rPr>
       </w:pPr>
-      <w:bookmarkStart w:id="9" w:name="_Toc416288334"/>
+      <w:bookmarkStart w:id="8" w:name="_Toc416288334"/>
       <w:r>
         <w:rPr>
           <w:rFonts w:ascii="Arial" w:hAnsi="Arial" w:cs="Arial"/>
@@ -3175,7 +3173,7 @@
         </w:rPr>
         <w:t>Target User Beneficiaries</w:t>
       </w:r>
-      <w:bookmarkEnd w:id="9"/>
+      <w:bookmarkEnd w:id="8"/>
     </w:p>
     <w:p>
       <w:pPr>
@@ -3232,7 +3230,7 @@
           <w:szCs w:val="36"/>
         </w:rPr>
       </w:pPr>
-      <w:bookmarkStart w:id="10" w:name="_Toc416288335"/>
+      <w:bookmarkStart w:id="9" w:name="_Toc416288335"/>
       <w:r>
         <w:rPr>
           <w:rFonts w:ascii="Arial" w:hAnsi="Arial" w:cs="Arial"/>
@@ -3244,7 +3242,7 @@
         </w:rPr>
         <w:t>System Failure</w:t>
       </w:r>
-      <w:bookmarkEnd w:id="10"/>
+      <w:bookmarkEnd w:id="9"/>
     </w:p>
     <w:p>
       <w:pPr>
@@ -3404,7 +3402,7 @@
           <w:szCs w:val="36"/>
         </w:rPr>
       </w:pPr>
-      <w:bookmarkStart w:id="11" w:name="_Toc416288336"/>
+      <w:bookmarkStart w:id="10" w:name="_Toc416288336"/>
       <w:r>
         <w:rPr>
           <w:rFonts w:ascii="Arial" w:hAnsi="Arial" w:cs="Arial"/>
@@ -3416,7 +3414,7 @@
         </w:rPr>
         <w:t>System Functions</w:t>
       </w:r>
-      <w:bookmarkEnd w:id="11"/>
+      <w:bookmarkEnd w:id="10"/>
     </w:p>
     <w:p>
       <w:pPr>
@@ -3977,7 +3975,7 @@
           <w:szCs w:val="36"/>
         </w:rPr>
       </w:pPr>
-      <w:bookmarkStart w:id="12" w:name="_Toc416288337"/>
+      <w:bookmarkStart w:id="11" w:name="_Toc416288337"/>
       <w:r>
         <w:rPr>
           <w:rFonts w:ascii="Arial" w:hAnsi="Arial" w:cs="Arial"/>
@@ -3990,51 +3988,51 @@
         <w:lastRenderedPageBreak/>
         <w:t>System Design and Diagrams</w:t>
       </w:r>
-      <w:bookmarkEnd w:id="12"/>
-    </w:p>
-    <w:p>
-      <w:pPr>
-        <w:pStyle w:val="NormalWeb"/>
-        <w:shd w:val="clear" w:color="auto" w:fill="FFFFFF"/>
-        <w:spacing w:before="96" w:beforeAutospacing="0" w:after="120" w:afterAutospacing="0" w:line="360" w:lineRule="atLeast"/>
+      <w:bookmarkEnd w:id="11"/>
+    </w:p>
+    <w:p>
+      <w:pPr>
+        <w:shd w:val="clear" w:color="auto" w:fill="FFFFFF"/>
+        <w:spacing w:before="96" w:after="120" w:line="360" w:lineRule="atLeast"/>
         <w:ind w:left="360"/>
         <w:rPr>
           <w:rFonts w:ascii="Arial" w:hAnsi="Arial" w:cs="Arial"/>
-          <w:color w:val="000000"/>
-          <w:sz w:val="19"/>
-          <w:szCs w:val="19"/>
-        </w:rPr>
-      </w:pPr>
-      <w:r>
-        <w:rPr>
-          <w:rFonts w:ascii="Arial" w:hAnsi="Arial" w:cs="Arial"/>
-          <w:noProof/>
           <w:color w:val="000000"/>
           <w:sz w:val="19"/>
           <w:szCs w:val="19"/>
           <w:lang w:eastAsia="ja-JP"/>
         </w:rPr>
+      </w:pPr>
+      <w:r>
+        <w:rPr>
+          <w:rFonts w:ascii="Arial" w:hAnsi="Arial" w:cs="Arial"/>
+          <w:noProof/>
+          <w:color w:val="000000"/>
+          <w:sz w:val="19"/>
+          <w:szCs w:val="19"/>
+          <w:lang w:eastAsia="ja-JP"/>
+        </w:rPr>
         <w:drawing>
-          <wp:anchor distT="0" distB="0" distL="114300" distR="114300" simplePos="0" relativeHeight="251696640" behindDoc="1" locked="0" layoutInCell="1" allowOverlap="1" wp14:anchorId="280D0B27" wp14:editId="1771AB18">
+          <wp:anchor distT="0" distB="0" distL="114300" distR="114300" simplePos="0" relativeHeight="251705856" behindDoc="1" locked="0" layoutInCell="1" allowOverlap="1" wp14:anchorId="1AAC19AB" wp14:editId="5761629A">
             <wp:simplePos x="0" y="0"/>
             <wp:positionH relativeFrom="margin">
-              <wp:posOffset>-382905</wp:posOffset>
+              <wp:posOffset>-712470</wp:posOffset>
             </wp:positionH>
             <wp:positionV relativeFrom="paragraph">
-              <wp:posOffset>409575</wp:posOffset>
+              <wp:posOffset>354965</wp:posOffset>
             </wp:positionV>
-            <wp:extent cx="6931660" cy="2851785"/>
-            <wp:effectExtent l="0" t="0" r="2540" b="5715"/>
+            <wp:extent cx="7314565" cy="2679065"/>
+            <wp:effectExtent l="0" t="0" r="635" b="6985"/>
             <wp:wrapTight wrapText="bothSides">
               <wp:wrapPolygon edited="0">
                 <wp:start x="0" y="0"/>
-                <wp:lineTo x="0" y="21499"/>
-                <wp:lineTo x="21549" y="21499"/>
-                <wp:lineTo x="21549" y="0"/>
+                <wp:lineTo x="0" y="21503"/>
+                <wp:lineTo x="21546" y="21503"/>
+                <wp:lineTo x="21546" y="0"/>
                 <wp:lineTo x="0" y="0"/>
               </wp:wrapPolygon>
             </wp:wrapTight>
-            <wp:docPr id="21" name="Picture 21" descr="usecase_zpsk60iscvt.png"/>
+            <wp:docPr id="3" name="Picture 3" descr="usecase_zpswlmydo11.png"/>
             <wp:cNvGraphicFramePr>
               <a:graphicFrameLocks xmlns:a="http://schemas.openxmlformats.org/drawingml/2006/main" noChangeAspect="1"/>
             </wp:cNvGraphicFramePr>
@@ -4042,7 +4040,7 @@
               <a:graphicData uri="http://schemas.openxmlformats.org/drawingml/2006/picture">
                 <pic:pic xmlns:pic="http://schemas.openxmlformats.org/drawingml/2006/picture">
                   <pic:nvPicPr>
-                    <pic:cNvPr id="0" name="Picture 18" descr="usecase_zpsk60iscvt.png"/>
+                    <pic:cNvPr id="0" name="Picture 1" descr="usecase_zpswlmydo11.png"/>
                     <pic:cNvPicPr>
                       <a:picLocks noChangeAspect="1" noChangeArrowheads="1"/>
                     </pic:cNvPicPr>
@@ -4063,7 +4061,7 @@
                   <pic:spPr bwMode="auto">
                     <a:xfrm>
                       <a:off x="0" y="0"/>
-                      <a:ext cx="6931660" cy="2851785"/>
+                      <a:ext cx="7314565" cy="2679065"/>
                     </a:xfrm>
                     <a:prstGeom prst="rect">
                       <a:avLst/>
@@ -4093,15 +4091,39 @@
           <w:color w:val="4CC417"/>
           <w:sz w:val="23"/>
           <w:szCs w:val="23"/>
+          <w:lang w:eastAsia="ja-JP"/>
         </w:rPr>
         <w:t>Use Case</w:t>
       </w:r>
     </w:p>
     <w:p>
       <w:pPr>
+        <w:shd w:val="clear" w:color="auto" w:fill="FFFFFF"/>
+        <w:spacing w:line="286" w:lineRule="atLeast"/>
+        <w:ind w:left="360"/>
+        <w:jc w:val="center"/>
+        <w:rPr>
+          <w:rFonts w:ascii="Arial" w:hAnsi="Arial" w:cs="Arial"/>
+          <w:color w:val="000000"/>
+          <w:sz w:val="19"/>
+          <w:szCs w:val="19"/>
+          <w:lang w:eastAsia="ja-JP"/>
+        </w:rPr>
+      </w:pPr>
+    </w:p>
+    <w:p>
+      <w:pPr>
         <w:pStyle w:val="NormalWeb"/>
         <w:shd w:val="clear" w:color="auto" w:fill="FFFFFF"/>
         <w:spacing w:before="96" w:beforeAutospacing="0" w:after="120" w:afterAutospacing="0" w:line="360" w:lineRule="atLeast"/>
+        <w:rPr>
+          <w:rFonts w:ascii="Arial" w:hAnsi="Arial" w:cs="Arial"/>
+          <w:color w:val="000000"/>
+          <w:sz w:val="19"/>
+          <w:szCs w:val="19"/>
+        </w:rPr>
+      </w:pPr>
+      <w:r>
         <w:rPr>
           <w:rFonts w:ascii="Arial" w:hAnsi="Arial" w:cs="Arial"/>
           <w:b/>
@@ -4110,13 +4132,15 @@
           <w:sz w:val="23"/>
           <w:szCs w:val="23"/>
         </w:rPr>
-      </w:pPr>
-    </w:p>
-    <w:p>
-      <w:pPr>
-        <w:pStyle w:val="NormalWeb"/>
-        <w:shd w:val="clear" w:color="auto" w:fill="FFFFFF"/>
-        <w:spacing w:before="96" w:beforeAutospacing="0" w:after="120" w:afterAutospacing="0" w:line="360" w:lineRule="atLeast"/>
+        <w:t>Context Diagram</w:t>
+      </w:r>
+    </w:p>
+    <w:p>
+      <w:pPr>
+        <w:shd w:val="clear" w:color="auto" w:fill="FFFFFF"/>
+        <w:spacing w:line="286" w:lineRule="atLeast"/>
+        <w:ind w:left="360"/>
+        <w:jc w:val="center"/>
         <w:rPr>
           <w:rFonts w:ascii="Arial" w:hAnsi="Arial" w:cs="Arial"/>
           <w:color w:val="000000"/>
@@ -4124,7 +4148,119 @@
           <w:szCs w:val="19"/>
         </w:rPr>
       </w:pPr>
-      <w:r>
+    </w:p>
+    <w:p>
+      <w:pPr>
+        <w:shd w:val="clear" w:color="auto" w:fill="FFFFFF"/>
+        <w:spacing w:before="100" w:beforeAutospacing="1" w:after="24" w:line="286" w:lineRule="atLeast"/>
+        <w:ind w:firstLine="360"/>
+        <w:rPr>
+          <w:rFonts w:asciiTheme="minorHAnsi" w:hAnsiTheme="minorHAnsi" w:cs="Arial"/>
+          <w:color w:val="000000"/>
+          <w:lang w:eastAsia="ja-JP"/>
+        </w:rPr>
+      </w:pPr>
+    </w:p>
+    <w:p>
+      <w:pPr>
+        <w:jc w:val="both"/>
+      </w:pPr>
+    </w:p>
+    <w:p>
+      <w:pPr>
+        <w:jc w:val="both"/>
+      </w:pPr>
+    </w:p>
+    <w:p>
+      <w:pPr>
+        <w:jc w:val="both"/>
+      </w:pPr>
+    </w:p>
+    <w:p>
+      <w:pPr>
+        <w:jc w:val="both"/>
+      </w:pPr>
+    </w:p>
+    <w:p>
+      <w:pPr>
+        <w:jc w:val="both"/>
+      </w:pPr>
+    </w:p>
+    <w:p>
+      <w:pPr>
+        <w:jc w:val="both"/>
+      </w:pPr>
+    </w:p>
+    <w:p>
+      <w:pPr>
+        <w:jc w:val="both"/>
+      </w:pPr>
+    </w:p>
+    <w:p>
+      <w:pPr>
+        <w:jc w:val="both"/>
+      </w:pPr>
+    </w:p>
+    <w:p>
+      <w:pPr>
+        <w:jc w:val="both"/>
+      </w:pPr>
+    </w:p>
+    <w:p>
+      <w:pPr>
+        <w:jc w:val="both"/>
+      </w:pPr>
+    </w:p>
+    <w:p>
+      <w:pPr>
+        <w:jc w:val="both"/>
+      </w:pPr>
+    </w:p>
+    <w:p>
+      <w:pPr>
+        <w:jc w:val="both"/>
+      </w:pPr>
+    </w:p>
+    <w:p>
+      <w:pPr>
+        <w:jc w:val="both"/>
+      </w:pPr>
+    </w:p>
+    <w:p>
+      <w:pPr>
+        <w:jc w:val="both"/>
+      </w:pPr>
+    </w:p>
+    <w:p>
+      <w:pPr>
+        <w:jc w:val="both"/>
+      </w:pPr>
+    </w:p>
+    <w:p>
+      <w:pPr>
+        <w:jc w:val="both"/>
+      </w:pPr>
+    </w:p>
+    <w:p>
+      <w:pPr>
+        <w:jc w:val="both"/>
+      </w:pPr>
+    </w:p>
+    <w:p>
+      <w:pPr>
+        <w:jc w:val="both"/>
+      </w:pPr>
+    </w:p>
+    <w:p>
+      <w:pPr>
+        <w:jc w:val="both"/>
+      </w:pPr>
+    </w:p>
+    <w:p>
+      <w:pPr>
+        <w:pStyle w:val="NormalWeb"/>
+        <w:shd w:val="clear" w:color="auto" w:fill="FFFFFF"/>
+        <w:spacing w:before="96" w:beforeAutospacing="0" w:after="120" w:afterAutospacing="0" w:line="360" w:lineRule="atLeast"/>
         <w:rPr>
           <w:rFonts w:ascii="Arial" w:hAnsi="Arial" w:cs="Arial"/>
           <w:b/>
@@ -4133,15 +4269,25 @@
           <w:sz w:val="23"/>
           <w:szCs w:val="23"/>
         </w:rPr>
-        <w:t>Context Diagram</w:t>
-      </w:r>
-    </w:p>
-    <w:p>
-      <w:pPr>
-        <w:shd w:val="clear" w:color="auto" w:fill="FFFFFF"/>
-        <w:spacing w:line="286" w:lineRule="atLeast"/>
-        <w:ind w:left="360"/>
-        <w:jc w:val="center"/>
+        <w:sectPr>
+          <w:headerReference w:type="default" r:id="rId14"/>
+          <w:footerReference w:type="default" r:id="rId15"/>
+          <w:headerReference w:type="first" r:id="rId16"/>
+          <w:type w:val="continuous"/>
+          <w:pgSz w:w="12240" w:h="15840"/>
+          <w:pgMar w:top="1440" w:right="1440" w:bottom="1440" w:left="1440" w:header="720" w:footer="720" w:gutter="0"/>
+          <w:pgNumType w:start="0"/>
+          <w:cols w:space="720"/>
+          <w:titlePg/>
+          <w:docGrid w:linePitch="360"/>
+        </w:sectPr>
+      </w:pPr>
+    </w:p>
+    <w:p>
+      <w:pPr>
+        <w:pStyle w:val="NormalWeb"/>
+        <w:shd w:val="clear" w:color="auto" w:fill="FFFFFF"/>
+        <w:spacing w:before="96" w:beforeAutospacing="0" w:after="120" w:afterAutospacing="0" w:line="360" w:lineRule="atLeast"/>
         <w:rPr>
           <w:rFonts w:ascii="Arial" w:hAnsi="Arial" w:cs="Arial"/>
           <w:color w:val="000000"/>
@@ -4152,25 +4298,74 @@
       <w:r>
         <w:rPr>
           <w:rFonts w:ascii="Arial" w:hAnsi="Arial" w:cs="Arial"/>
+          <w:b/>
+          <w:bCs/>
+          <w:color w:val="4CC417"/>
+          <w:sz w:val="23"/>
+          <w:szCs w:val="23"/>
+        </w:rPr>
+        <w:lastRenderedPageBreak/>
+        <w:t>Data Flow Dia</w:t>
+      </w:r>
+      <w:r>
+        <w:rPr>
+          <w:rFonts w:ascii="Arial" w:hAnsi="Arial" w:cs="Arial"/>
+          <w:b/>
+          <w:bCs/>
+          <w:color w:val="4CC417"/>
+          <w:sz w:val="23"/>
+          <w:szCs w:val="23"/>
+        </w:rPr>
+        <w:t>gram</w:t>
+      </w:r>
+      <w:r>
+        <w:rPr>
+          <w:rFonts w:ascii="Arial" w:hAnsi="Arial" w:cs="Arial"/>
+          <w:b/>
+          <w:bCs/>
+          <w:color w:val="4CC417"/>
+          <w:sz w:val="23"/>
+          <w:szCs w:val="23"/>
+        </w:rPr>
+        <w:t>:</w:t>
+      </w:r>
+      <w:r>
+        <w:rPr>
+          <w:rFonts w:ascii="Arial" w:hAnsi="Arial" w:cs="Arial"/>
+          <w:b/>
+          <w:bCs/>
+          <w:color w:val="4CC417"/>
+          <w:sz w:val="23"/>
+          <w:szCs w:val="23"/>
+        </w:rPr>
+        <w:t xml:space="preserve"> Level 0</w:t>
+      </w:r>
+    </w:p>
+    <w:p>
+      <w:pPr>
+        <w:pStyle w:val="ListParagraph"/>
+        <w:shd w:val="clear" w:color="auto" w:fill="FFFFFF"/>
+        <w:spacing w:line="286" w:lineRule="atLeast"/>
+        <w:ind w:left="1440"/>
+      </w:pPr>
+      <w:r>
+        <w:rPr>
           <w:noProof/>
-          <w:color w:val="000000"/>
-          <w:sz w:val="19"/>
-          <w:szCs w:val="19"/>
           <w:lang w:eastAsia="ja-JP"/>
         </w:rPr>
         <w:drawing>
-          <wp:anchor distT="0" distB="0" distL="114300" distR="114300" simplePos="0" relativeHeight="251697664" behindDoc="0" locked="0" layoutInCell="1" allowOverlap="1" wp14:anchorId="5C4651F5" wp14:editId="10C30125">
+          <wp:anchor distT="0" distB="0" distL="114300" distR="114300" simplePos="0" relativeHeight="251707904" behindDoc="0" locked="0" layoutInCell="1" allowOverlap="1" wp14:anchorId="6C8D5FC6" wp14:editId="06A01297">
             <wp:simplePos x="0" y="0"/>
             <wp:positionH relativeFrom="margin">
               <wp:align>left</wp:align>
             </wp:positionH>
             <wp:positionV relativeFrom="paragraph">
-              <wp:posOffset>23760</wp:posOffset>
+              <wp:posOffset>88915</wp:posOffset>
             </wp:positionV>
-            <wp:extent cx="6346181" cy="3816315"/>
-            <wp:effectExtent l="0" t="0" r="0" b="0"/>
+            <wp:extent cx="8271608" cy="5422900"/>
+            <wp:effectExtent l="0" t="0" r="0" b="6350"/>
             <wp:wrapNone/>
-            <wp:docPr id="23" name="Picture 23" descr="CFD_zpsvfrpybej.png"/>
+            <wp:docPr id="5" name="Picture 5" descr="DFD%200_zpsfg1wrmes.png"/>
             <wp:cNvGraphicFramePr>
               <a:graphicFrameLocks xmlns:a="http://schemas.openxmlformats.org/drawingml/2006/main" noChangeAspect="1"/>
             </wp:cNvGraphicFramePr>
@@ -4178,13 +4373,13 @@
               <a:graphicData uri="http://schemas.openxmlformats.org/drawingml/2006/picture">
                 <pic:pic xmlns:pic="http://schemas.openxmlformats.org/drawingml/2006/picture">
                   <pic:nvPicPr>
-                    <pic:cNvPr id="0" name="Picture 20" descr="CFD_zpsvfrpybej.png"/>
+                    <pic:cNvPr id="0" name="Picture 3" descr="DFD%200_zpsfg1wrmes.png"/>
                     <pic:cNvPicPr>
                       <a:picLocks noChangeAspect="1" noChangeArrowheads="1"/>
                     </pic:cNvPicPr>
                   </pic:nvPicPr>
                   <pic:blipFill>
-                    <a:blip r:embed="rId14">
+                    <a:blip r:embed="rId17">
                       <a:extLst>
                         <a:ext uri="{28A0092B-C50C-407E-A947-70E740481C1C}">
                           <a14:useLocalDpi xmlns:a14="http://schemas.microsoft.com/office/drawing/2010/main" val="0"/>
@@ -4199,7 +4394,7 @@
                   <pic:spPr bwMode="auto">
                     <a:xfrm>
                       <a:off x="0" y="0"/>
-                      <a:ext cx="6346181" cy="3816315"/>
+                      <a:ext cx="8271608" cy="5422900"/>
                     </a:xfrm>
                     <a:prstGeom prst="rect">
                       <a:avLst/>
@@ -4224,277 +4419,12 @@
     </w:p>
     <w:p>
       <w:pPr>
-        <w:shd w:val="clear" w:color="auto" w:fill="FFFFFF"/>
-        <w:spacing w:before="100" w:beforeAutospacing="1" w:after="24" w:line="286" w:lineRule="atLeast"/>
-        <w:ind w:firstLine="360"/>
-        <w:rPr>
-          <w:rFonts w:asciiTheme="minorHAnsi" w:hAnsiTheme="minorHAnsi" w:cs="Arial"/>
-          <w:color w:val="000000"/>
-          <w:lang w:eastAsia="ja-JP"/>
-        </w:rPr>
-      </w:pPr>
-    </w:p>
-    <w:p>
-      <w:pPr>
-        <w:jc w:val="both"/>
-      </w:pPr>
-    </w:p>
-    <w:p>
-      <w:pPr>
-        <w:jc w:val="both"/>
-      </w:pPr>
-    </w:p>
-    <w:p>
-      <w:pPr>
-        <w:jc w:val="both"/>
-      </w:pPr>
-    </w:p>
-    <w:p>
-      <w:pPr>
-        <w:jc w:val="both"/>
-      </w:pPr>
-    </w:p>
-    <w:p>
-      <w:pPr>
-        <w:jc w:val="both"/>
-      </w:pPr>
-    </w:p>
-    <w:p>
-      <w:pPr>
-        <w:jc w:val="both"/>
-      </w:pPr>
-    </w:p>
-    <w:p>
-      <w:pPr>
-        <w:jc w:val="both"/>
-      </w:pPr>
-    </w:p>
-    <w:p>
-      <w:pPr>
-        <w:jc w:val="both"/>
-      </w:pPr>
-    </w:p>
-    <w:p>
-      <w:pPr>
-        <w:jc w:val="both"/>
-      </w:pPr>
-    </w:p>
-    <w:p>
-      <w:pPr>
-        <w:jc w:val="both"/>
-      </w:pPr>
-    </w:p>
-    <w:p>
-      <w:pPr>
-        <w:jc w:val="both"/>
-      </w:pPr>
-    </w:p>
-    <w:p>
-      <w:pPr>
-        <w:jc w:val="both"/>
-      </w:pPr>
-    </w:p>
-    <w:p>
-      <w:pPr>
-        <w:jc w:val="both"/>
-      </w:pPr>
-    </w:p>
-    <w:p>
-      <w:pPr>
-        <w:jc w:val="both"/>
-      </w:pPr>
-    </w:p>
-    <w:p>
-      <w:pPr>
-        <w:jc w:val="both"/>
-      </w:pPr>
-    </w:p>
-    <w:p>
-      <w:pPr>
-        <w:jc w:val="both"/>
-      </w:pPr>
-    </w:p>
-    <w:p>
-      <w:pPr>
-        <w:jc w:val="both"/>
-      </w:pPr>
-    </w:p>
-    <w:p>
-      <w:pPr>
-        <w:jc w:val="both"/>
-      </w:pPr>
-    </w:p>
-    <w:p>
-      <w:pPr>
-        <w:jc w:val="both"/>
-      </w:pPr>
-    </w:p>
-    <w:p>
-      <w:pPr>
-        <w:pStyle w:val="NormalWeb"/>
-        <w:shd w:val="clear" w:color="auto" w:fill="FFFFFF"/>
-        <w:spacing w:before="96" w:beforeAutospacing="0" w:after="120" w:afterAutospacing="0" w:line="360" w:lineRule="atLeast"/>
-        <w:rPr>
-          <w:rFonts w:ascii="Arial" w:hAnsi="Arial" w:cs="Arial"/>
-          <w:b/>
-          <w:bCs/>
-          <w:color w:val="4CC417"/>
-          <w:sz w:val="23"/>
-          <w:szCs w:val="23"/>
-        </w:rPr>
-        <w:sectPr>
-          <w:headerReference w:type="default" r:id="rId15"/>
-          <w:footerReference w:type="default" r:id="rId16"/>
-          <w:headerReference w:type="first" r:id="rId17"/>
-          <w:type w:val="continuous"/>
-          <w:pgSz w:w="12240" w:h="15840"/>
-          <w:pgMar w:top="1440" w:right="1440" w:bottom="1440" w:left="1440" w:header="720" w:footer="720" w:gutter="0"/>
-          <w:pgNumType w:start="0"/>
-          <w:cols w:space="720"/>
-          <w:titlePg/>
-          <w:docGrid w:linePitch="360"/>
-        </w:sectPr>
-      </w:pPr>
-    </w:p>
-    <w:p>
-      <w:pPr>
-        <w:pStyle w:val="NormalWeb"/>
-        <w:shd w:val="clear" w:color="auto" w:fill="FFFFFF"/>
-        <w:spacing w:before="96" w:beforeAutospacing="0" w:after="120" w:afterAutospacing="0" w:line="360" w:lineRule="atLeast"/>
-        <w:rPr>
-          <w:rFonts w:ascii="Arial" w:hAnsi="Arial" w:cs="Arial"/>
-          <w:color w:val="000000"/>
-          <w:sz w:val="19"/>
-          <w:szCs w:val="19"/>
-        </w:rPr>
-      </w:pPr>
-      <w:r>
-        <w:rPr>
-          <w:rFonts w:ascii="Arial" w:hAnsi="Arial" w:cs="Arial"/>
-          <w:b/>
-          <w:bCs/>
-          <w:color w:val="4CC417"/>
-          <w:sz w:val="23"/>
-          <w:szCs w:val="23"/>
-        </w:rPr>
-        <w:lastRenderedPageBreak/>
-        <w:t>Data Flow Dia</w:t>
-      </w:r>
-      <w:r>
-        <w:rPr>
-          <w:rFonts w:ascii="Arial" w:hAnsi="Arial" w:cs="Arial"/>
-          <w:b/>
-          <w:bCs/>
-          <w:color w:val="4CC417"/>
-          <w:sz w:val="23"/>
-          <w:szCs w:val="23"/>
-        </w:rPr>
-        <w:t>gram</w:t>
-      </w:r>
-      <w:r>
-        <w:rPr>
-          <w:rFonts w:ascii="Arial" w:hAnsi="Arial" w:cs="Arial"/>
-          <w:b/>
-          <w:bCs/>
-          <w:color w:val="4CC417"/>
-          <w:sz w:val="23"/>
-          <w:szCs w:val="23"/>
-        </w:rPr>
-        <w:t>:</w:t>
-      </w:r>
-      <w:r>
-        <w:rPr>
-          <w:rFonts w:ascii="Arial" w:hAnsi="Arial" w:cs="Arial"/>
-          <w:b/>
-          <w:bCs/>
-          <w:color w:val="4CC417"/>
-          <w:sz w:val="23"/>
-          <w:szCs w:val="23"/>
-        </w:rPr>
-        <w:t xml:space="preserve"> Level 0</w:t>
-      </w:r>
-    </w:p>
-    <w:p>
-      <w:pPr>
-        <w:pStyle w:val="ListParagraph"/>
-        <w:shd w:val="clear" w:color="auto" w:fill="FFFFFF"/>
-        <w:spacing w:line="286" w:lineRule="atLeast"/>
-        <w:ind w:left="1440"/>
-      </w:pPr>
-      <w:r>
-        <w:rPr>
-          <w:noProof/>
-          <w:lang w:eastAsia="ja-JP"/>
-        </w:rPr>
-        <w:drawing>
-          <wp:anchor distT="0" distB="0" distL="114300" distR="114300" simplePos="0" relativeHeight="251698688" behindDoc="0" locked="0" layoutInCell="1" allowOverlap="1" wp14:anchorId="728C03B6" wp14:editId="00774BF1">
-            <wp:simplePos x="0" y="0"/>
-            <wp:positionH relativeFrom="margin">
-              <wp:posOffset>-292617</wp:posOffset>
-            </wp:positionH>
-            <wp:positionV relativeFrom="paragraph">
-              <wp:posOffset>97938</wp:posOffset>
-            </wp:positionV>
-            <wp:extent cx="9048674" cy="5209953"/>
-            <wp:effectExtent l="0" t="0" r="635" b="0"/>
-            <wp:wrapNone/>
-            <wp:docPr id="25" name="Picture 25" descr="DFD%200_zps1omqqmw7.png"/>
-            <wp:cNvGraphicFramePr>
-              <a:graphicFrameLocks xmlns:a="http://schemas.openxmlformats.org/drawingml/2006/main" noChangeAspect="1"/>
-            </wp:cNvGraphicFramePr>
-            <a:graphic xmlns:a="http://schemas.openxmlformats.org/drawingml/2006/main">
-              <a:graphicData uri="http://schemas.openxmlformats.org/drawingml/2006/picture">
-                <pic:pic xmlns:pic="http://schemas.openxmlformats.org/drawingml/2006/picture">
-                  <pic:nvPicPr>
-                    <pic:cNvPr id="0" name="Picture 22" descr="DFD%200_zps1omqqmw7.png"/>
-                    <pic:cNvPicPr>
-                      <a:picLocks noChangeAspect="1" noChangeArrowheads="1"/>
-                    </pic:cNvPicPr>
-                  </pic:nvPicPr>
-                  <pic:blipFill>
-                    <a:blip r:embed="rId18">
-                      <a:extLst>
-                        <a:ext uri="{28A0092B-C50C-407E-A947-70E740481C1C}">
-                          <a14:useLocalDpi xmlns:a14="http://schemas.microsoft.com/office/drawing/2010/main" val="0"/>
-                        </a:ext>
-                      </a:extLst>
-                    </a:blip>
-                    <a:srcRect/>
-                    <a:stretch>
-                      <a:fillRect/>
-                    </a:stretch>
-                  </pic:blipFill>
-                  <pic:spPr bwMode="auto">
-                    <a:xfrm>
-                      <a:off x="0" y="0"/>
-                      <a:ext cx="9048674" cy="5209953"/>
-                    </a:xfrm>
-                    <a:prstGeom prst="rect">
-                      <a:avLst/>
-                    </a:prstGeom>
-                    <a:noFill/>
-                    <a:ln>
-                      <a:noFill/>
-                    </a:ln>
-                  </pic:spPr>
-                </pic:pic>
-              </a:graphicData>
-            </a:graphic>
-            <wp14:sizeRelH relativeFrom="page">
-              <wp14:pctWidth>0</wp14:pctWidth>
-            </wp14:sizeRelH>
-            <wp14:sizeRelV relativeFrom="page">
-              <wp14:pctHeight>0</wp14:pctHeight>
-            </wp14:sizeRelV>
-          </wp:anchor>
-        </w:drawing>
-      </w:r>
-    </w:p>
-    <w:p>
-      <w:pPr>
         <w:pStyle w:val="ListParagraph"/>
         <w:ind w:left="1440"/>
         <w:jc w:val="both"/>
+        <w:rPr>
+          <w:b/>
+        </w:rPr>
       </w:pPr>
     </w:p>
     <w:p>
@@ -4512,24 +4442,6 @@
           <w:b/>
         </w:rPr>
       </w:pPr>
-      <w:r>
-        <w:rPr>
-          <w:b/>
-        </w:rPr>
-        <w:t>If the user will not select any option, the default</w:t>
-      </w:r>
-      <w:r>
-        <w:rPr>
-          <w:b/>
-        </w:rPr>
-        <w:t xml:space="preserve"> value would be </w:t>
-      </w:r>
-      <w:r>
-        <w:rPr>
-          <w:b/>
-        </w:rPr>
-        <w:t>all available options</w:t>
-      </w:r>
     </w:p>
     <w:p>
       <w:pPr>
@@ -4591,6 +4503,8 @@
           <w:docGrid w:linePitch="360"/>
         </w:sectPr>
       </w:pPr>
+      <w:bookmarkStart w:id="12" w:name="_GoBack"/>
+      <w:bookmarkEnd w:id="12"/>
     </w:p>
     <w:p>
       <w:pPr>
@@ -4654,7 +4568,7 @@
                     </pic:cNvPicPr>
                   </pic:nvPicPr>
                   <pic:blipFill>
-                    <a:blip r:embed="rId19">
+                    <a:blip r:embed="rId18">
                       <a:extLst>
                         <a:ext uri="{28A0092B-C50C-407E-A947-70E740481C1C}">
                           <a14:useLocalDpi xmlns:a14="http://schemas.microsoft.com/office/drawing/2010/main" val="0"/>
@@ -4744,7 +4658,7 @@
                     </pic:cNvPicPr>
                   </pic:nvPicPr>
                   <pic:blipFill>
-                    <a:blip r:embed="rId20">
+                    <a:blip r:embed="rId19">
                       <a:extLst>
                         <a:ext uri="{28A0092B-C50C-407E-A947-70E740481C1C}">
                           <a14:useLocalDpi xmlns:a14="http://schemas.microsoft.com/office/drawing/2010/main" val="0"/>
@@ -4804,26 +4718,26 @@
     <w:p/>
     <w:p/>
     <w:p/>
-    <w:p/>
     <w:p>
       <w:r>
         <w:rPr>
           <w:noProof/>
           <w:lang w:eastAsia="ja-JP"/>
         </w:rPr>
+        <w:lastRenderedPageBreak/>
         <w:drawing>
-          <wp:anchor distT="0" distB="0" distL="114300" distR="114300" simplePos="0" relativeHeight="251701760" behindDoc="0" locked="0" layoutInCell="1" allowOverlap="1" wp14:anchorId="70D9EE79" wp14:editId="739E7EAE">
+          <wp:anchor distT="0" distB="0" distL="114300" distR="114300" simplePos="0" relativeHeight="251706880" behindDoc="0" locked="0" layoutInCell="1" allowOverlap="1" wp14:anchorId="3CB28477" wp14:editId="2790AA90">
             <wp:simplePos x="0" y="0"/>
             <wp:positionH relativeFrom="margin">
               <wp:align>center</wp:align>
             </wp:positionH>
             <wp:positionV relativeFrom="paragraph">
-              <wp:posOffset>7044</wp:posOffset>
+              <wp:posOffset>10809</wp:posOffset>
             </wp:positionV>
-            <wp:extent cx="5358130" cy="3869690"/>
+            <wp:extent cx="5336819" cy="3964940"/>
             <wp:effectExtent l="0" t="0" r="0" b="0"/>
             <wp:wrapNone/>
-            <wp:docPr id="29" name="Picture 29" descr="VisaAppointment_zpsy2txublq.png"/>
+            <wp:docPr id="4" name="Picture 4" descr="visa_appointment_zpsaos2tpba.png"/>
             <wp:cNvGraphicFramePr>
               <a:graphicFrameLocks xmlns:a="http://schemas.openxmlformats.org/drawingml/2006/main" noChangeAspect="1"/>
             </wp:cNvGraphicFramePr>
@@ -4831,13 +4745,13 @@
               <a:graphicData uri="http://schemas.openxmlformats.org/drawingml/2006/picture">
                 <pic:pic xmlns:pic="http://schemas.openxmlformats.org/drawingml/2006/picture">
                   <pic:nvPicPr>
-                    <pic:cNvPr id="0" name="Picture 27" descr="VisaAppointment_zpsy2txublq.png"/>
+                    <pic:cNvPr id="0" name="Picture 1" descr="visa_appointment_zpsaos2tpba.png"/>
                     <pic:cNvPicPr>
                       <a:picLocks noChangeAspect="1" noChangeArrowheads="1"/>
                     </pic:cNvPicPr>
                   </pic:nvPicPr>
                   <pic:blipFill>
-                    <a:blip r:embed="rId21">
+                    <a:blip r:embed="rId20">
                       <a:extLst>
                         <a:ext uri="{28A0092B-C50C-407E-A947-70E740481C1C}">
                           <a14:useLocalDpi xmlns:a14="http://schemas.microsoft.com/office/drawing/2010/main" val="0"/>
@@ -4852,7 +4766,7 @@
                   <pic:spPr bwMode="auto">
                     <a:xfrm>
                       <a:off x="0" y="0"/>
-                      <a:ext cx="5358130" cy="3869690"/>
+                      <a:ext cx="5336819" cy="3964940"/>
                     </a:xfrm>
                     <a:prstGeom prst="rect">
                       <a:avLst/>
@@ -4893,6 +4807,7 @@
     <w:p/>
     <w:p/>
     <w:p/>
+    <w:p/>
     <w:p>
       <w:pPr>
         <w:pStyle w:val="NormalWeb"/>
@@ -4926,7 +4841,7 @@
               <wp:align>center</wp:align>
             </wp:positionH>
             <wp:positionV relativeFrom="paragraph">
-              <wp:posOffset>232513</wp:posOffset>
+              <wp:posOffset>179247</wp:posOffset>
             </wp:positionV>
             <wp:extent cx="5316279" cy="3997960"/>
             <wp:effectExtent l="0" t="0" r="0" b="2540"/>
@@ -4945,7 +4860,7 @@
                     </pic:cNvPicPr>
                   </pic:nvPicPr>
                   <pic:blipFill>
-                    <a:blip r:embed="rId22">
+                    <a:blip r:embed="rId21">
                       <a:extLst>
                         <a:ext uri="{28A0092B-C50C-407E-A947-70E740481C1C}">
                           <a14:useLocalDpi xmlns:a14="http://schemas.microsoft.com/office/drawing/2010/main" val="0"/>
@@ -5246,7 +5161,7 @@
                     </pic:cNvPicPr>
                   </pic:nvPicPr>
                   <pic:blipFill>
-                    <a:blip r:embed="rId23">
+                    <a:blip r:embed="rId22">
                       <a:extLst>
                         <a:ext uri="{28A0092B-C50C-407E-A947-70E740481C1C}">
                           <a14:useLocalDpi xmlns:a14="http://schemas.microsoft.com/office/drawing/2010/main" val="0"/>
@@ -5375,7 +5290,7 @@
                     </pic:cNvPicPr>
                   </pic:nvPicPr>
                   <pic:blipFill>
-                    <a:blip r:embed="rId24">
+                    <a:blip r:embed="rId23">
                       <a:extLst>
                         <a:ext uri="{28A0092B-C50C-407E-A947-70E740481C1C}">
                           <a14:useLocalDpi xmlns:a14="http://schemas.microsoft.com/office/drawing/2010/main" val="0"/>
@@ -6291,7 +6206,7 @@
               <w:sz w:val="32"/>
               <w:szCs w:val="32"/>
             </w:rPr>
-            <w:t>13</w:t>
+            <w:t>11</w:t>
           </w:r>
           <w:r>
             <w:rPr>
@@ -9175,7 +9090,7 @@
 </file>
 
 <file path=customXml/itemProps2.xml><?xml version="1.0" encoding="utf-8"?>
-<ds:datastoreItem xmlns:ds="http://schemas.openxmlformats.org/officeDocument/2006/customXml" ds:itemID="{FBDA3E5E-2645-40B0-AC43-7775F597712E}">
+<ds:datastoreItem xmlns:ds="http://schemas.openxmlformats.org/officeDocument/2006/customXml" ds:itemID="{46480440-178C-4889-8897-2EDDC555959E}">
   <ds:schemaRefs>
     <ds:schemaRef ds:uri="http://schemas.openxmlformats.org/officeDocument/2006/bibliography"/>
   </ds:schemaRefs>

</xml_diff>